<commit_message>
Problem Set for Week4
</commit_message>
<xml_diff>
--- a/Homework/Week4/W41-Problem-Sets.docx
+++ b/Homework/Week4/W41-Problem-Sets.docx
@@ -196,41 +196,38 @@
     <w:p>
       <w:pPr>
         <w:pStyle w:val="paragraph"/>
-        <w:numPr>
-          <w:ilvl w:val="0"/>
-          <w:numId w:val="1"/>
-        </w:numPr>
-        <w:ind w:left="1418" w:hanging="284"/>
+        <w:ind w:left="1418" w:firstLineChars="200" w:firstLine="440"/>
         <w:textAlignment w:val="baseline"/>
         <w:rPr>
-          <w:rFonts w:ascii="Calibri" w:hAnsi="Calibri" w:cs="Calibri"/>
-          <w:sz w:val="22"/>
-          <w:szCs w:val="22"/>
-        </w:rPr>
-      </w:pPr>
-      <w:r>
-        <w:rPr>
-          <w:rFonts w:ascii="Calibri" w:hAnsi="Calibri" w:cs="Calibri"/>
-          <w:sz w:val="22"/>
-          <w:szCs w:val="22"/>
-        </w:rPr>
-        <w:t>What is a distance metric and what does it measure</w:t>
-      </w:r>
-      <w:r>
-        <w:rPr>
-          <w:rFonts w:ascii="Calibri" w:hAnsi="Calibri" w:cs="Calibri"/>
-          <w:sz w:val="22"/>
-          <w:szCs w:val="22"/>
-        </w:rPr>
-        <w:t>?</w:t>
-      </w:r>
-      <w:r>
-        <w:rPr>
-          <w:rFonts w:ascii="Calibri" w:hAnsi="Calibri" w:cs="Calibri"/>
-          <w:sz w:val="22"/>
-          <w:szCs w:val="22"/>
-        </w:rPr>
-        <w:t xml:space="preserve"> Give an example.</w:t>
+          <w:rFonts w:asciiTheme="minorHAnsi" w:hAnsiTheme="minorHAnsi" w:cstheme="minorHAnsi"/>
+          <w:sz w:val="21"/>
+          <w:szCs w:val="21"/>
+        </w:rPr>
+      </w:pPr>
+      <w:r>
+        <w:rPr>
+          <w:rFonts w:ascii="Calibri" w:eastAsiaTheme="minorEastAsia" w:hAnsi="Calibri" w:cs="Calibri" w:hint="eastAsia"/>
+          <w:sz w:val="22"/>
+          <w:szCs w:val="22"/>
+        </w:rPr>
+        <w:t>Answer:</w:t>
+      </w:r>
+      <w:r>
+        <w:rPr>
+          <w:rFonts w:ascii="Calibri" w:eastAsiaTheme="minorEastAsia" w:hAnsi="Calibri" w:cs="Calibri"/>
+          <w:sz w:val="22"/>
+          <w:szCs w:val="22"/>
+        </w:rPr>
+        <w:t xml:space="preserve"> </w:t>
+      </w:r>
+      <w:r>
+        <w:rPr>
+          <w:rFonts w:asciiTheme="minorHAnsi" w:hAnsiTheme="minorHAnsi" w:cstheme="minorHAnsi"/>
+          <w:color w:val="000000"/>
+          <w:sz w:val="22"/>
+          <w:szCs w:val="22"/>
+        </w:rPr>
+        <w:t>Although we can’t graph dimensions higher than three, conceptually, an instance of N features can be represented as coordinates in an N-dimensional feature space.</w:t>
       </w:r>
     </w:p>
     <w:p>
@@ -254,7 +251,7 @@
           <w:sz w:val="22"/>
           <w:szCs w:val="22"/>
         </w:rPr>
-        <w:t>How does the Nearest Neighbor algorithm work</w:t>
+        <w:t>What is a distance metric and what does it measure</w:t>
       </w:r>
       <w:r>
         <w:rPr>
@@ -270,7 +267,36 @@
           <w:sz w:val="22"/>
           <w:szCs w:val="22"/>
         </w:rPr>
-        <w:t xml:space="preserve"> What is there no training step?</w:t>
+        <w:t xml:space="preserve"> Give an example.</w:t>
+      </w:r>
+    </w:p>
+    <w:p>
+      <w:pPr>
+        <w:pStyle w:val="paragraph"/>
+        <w:ind w:left="1418" w:firstLineChars="200" w:firstLine="440"/>
+        <w:textAlignment w:val="baseline"/>
+        <w:rPr>
+          <w:rFonts w:asciiTheme="minorHAnsi" w:hAnsiTheme="minorHAnsi" w:cstheme="minorHAnsi"/>
+          <w:sz w:val="22"/>
+          <w:szCs w:val="22"/>
+        </w:rPr>
+      </w:pPr>
+      <w:r>
+        <w:rPr>
+          <w:rFonts w:asciiTheme="minorHAnsi" w:eastAsiaTheme="minorEastAsia" w:hAnsiTheme="minorHAnsi" w:cstheme="minorHAnsi"/>
+          <w:sz w:val="22"/>
+          <w:szCs w:val="22"/>
+        </w:rPr>
+        <w:t xml:space="preserve">Answer: </w:t>
+      </w:r>
+      <w:r>
+        <w:rPr>
+          <w:rFonts w:asciiTheme="minorHAnsi" w:hAnsiTheme="minorHAnsi" w:cstheme="minorHAnsi"/>
+          <w:color w:val="000000"/>
+          <w:sz w:val="22"/>
+          <w:szCs w:val="22"/>
+        </w:rPr>
+        <w:t>As distance metric is some measure of the spatial distance between two points in space, in our case an N-dimensional feature space. We can use different distance metrics for model training depending on the problem domain in question.</w:t>
       </w:r>
     </w:p>
     <w:p>
@@ -294,23 +320,25 @@
           <w:sz w:val="22"/>
           <w:szCs w:val="22"/>
         </w:rPr>
-        <w:t>How does the K Nearest Neighbor</w:t>
-      </w:r>
-      <w:r>
-        <w:rPr>
-          <w:rFonts w:ascii="Calibri" w:hAnsi="Calibri" w:cs="Calibri"/>
-          <w:sz w:val="22"/>
-          <w:szCs w:val="22"/>
-        </w:rPr>
-        <w:t xml:space="preserve"> (kNN)</w:t>
-      </w:r>
-      <w:r>
-        <w:rPr>
-          <w:rFonts w:ascii="Calibri" w:hAnsi="Calibri" w:cs="Calibri"/>
-          <w:sz w:val="22"/>
-          <w:szCs w:val="22"/>
-        </w:rPr>
-        <w:t xml:space="preserve"> variant of this algorithm work and how is it an improvement</w:t>
+        <w:t xml:space="preserve">How does the Nearest </w:t>
+      </w:r>
+      <w:proofErr w:type="spellStart"/>
+      <w:r>
+        <w:rPr>
+          <w:rFonts w:ascii="Calibri" w:hAnsi="Calibri" w:cs="Calibri"/>
+          <w:sz w:val="22"/>
+          <w:szCs w:val="22"/>
+        </w:rPr>
+        <w:t>Neighbor</w:t>
+      </w:r>
+      <w:proofErr w:type="spellEnd"/>
+      <w:r>
+        <w:rPr>
+          <w:rFonts w:ascii="Calibri" w:hAnsi="Calibri" w:cs="Calibri"/>
+          <w:sz w:val="22"/>
+          <w:szCs w:val="22"/>
+        </w:rPr>
+        <w:t xml:space="preserve"> algorithm work</w:t>
       </w:r>
       <w:r>
         <w:rPr>
@@ -319,6 +347,81 @@
           <w:szCs w:val="22"/>
         </w:rPr>
         <w:t>?</w:t>
+      </w:r>
+      <w:r>
+        <w:rPr>
+          <w:rFonts w:ascii="Calibri" w:hAnsi="Calibri" w:cs="Calibri"/>
+          <w:sz w:val="22"/>
+          <w:szCs w:val="22"/>
+        </w:rPr>
+        <w:t xml:space="preserve"> What is there no training step?</w:t>
+      </w:r>
+    </w:p>
+    <w:p>
+      <w:pPr>
+        <w:pStyle w:val="paragraph"/>
+        <w:ind w:left="1418" w:firstLineChars="200" w:firstLine="440"/>
+        <w:textAlignment w:val="baseline"/>
+        <w:rPr>
+          <w:rFonts w:asciiTheme="minorHAnsi" w:eastAsiaTheme="minorEastAsia" w:hAnsiTheme="minorHAnsi" w:cstheme="minorHAnsi"/>
+          <w:sz w:val="22"/>
+          <w:szCs w:val="22"/>
+        </w:rPr>
+      </w:pPr>
+      <w:r>
+        <w:rPr>
+          <w:rFonts w:asciiTheme="minorHAnsi" w:eastAsiaTheme="minorEastAsia" w:hAnsiTheme="minorHAnsi" w:cstheme="minorHAnsi"/>
+          <w:sz w:val="22"/>
+          <w:szCs w:val="22"/>
+        </w:rPr>
+        <w:t xml:space="preserve">Answer: </w:t>
+      </w:r>
+      <w:r>
+        <w:rPr>
+          <w:rFonts w:asciiTheme="minorHAnsi" w:hAnsiTheme="minorHAnsi" w:cstheme="minorHAnsi"/>
+          <w:color w:val="000000"/>
+          <w:sz w:val="22"/>
+          <w:szCs w:val="22"/>
+        </w:rPr>
+        <w:t xml:space="preserve">We can make a prediction using Nearest </w:t>
+      </w:r>
+      <w:proofErr w:type="spellStart"/>
+      <w:r>
+        <w:rPr>
+          <w:rFonts w:asciiTheme="minorHAnsi" w:hAnsiTheme="minorHAnsi" w:cstheme="minorHAnsi"/>
+          <w:color w:val="000000"/>
+          <w:sz w:val="22"/>
+          <w:szCs w:val="22"/>
+        </w:rPr>
+        <w:t>Neighbor</w:t>
+      </w:r>
+      <w:proofErr w:type="spellEnd"/>
+      <w:r>
+        <w:rPr>
+          <w:rFonts w:asciiTheme="minorHAnsi" w:hAnsiTheme="minorHAnsi" w:cstheme="minorHAnsi"/>
+          <w:color w:val="000000"/>
+          <w:sz w:val="22"/>
+          <w:szCs w:val="22"/>
+        </w:rPr>
+        <w:t xml:space="preserve"> by considering an unlabelled feature we have not previously seen. To do this we calculate a distance metric between our unlabelled feature values and each of the features in our training data set</w:t>
+      </w:r>
+      <w:r>
+        <w:rPr>
+          <w:rFonts w:asciiTheme="minorHAnsi" w:hAnsiTheme="minorHAnsi" w:cstheme="minorHAnsi"/>
+          <w:color w:val="000000"/>
+          <w:sz w:val="22"/>
+          <w:szCs w:val="22"/>
+        </w:rPr>
+        <w:t xml:space="preserve">. </w:t>
+      </w:r>
+      <w:r>
+        <w:rPr>
+          <w:rFonts w:asciiTheme="minorHAnsi" w:hAnsiTheme="minorHAnsi" w:cstheme="minorHAnsi"/>
+          <w:color w:val="000000"/>
+          <w:sz w:val="22"/>
+          <w:szCs w:val="22"/>
+        </w:rPr>
+        <w:t>The class of the training set feature which is closest in distance to our unlabelled feature will be our class prediction by this algorithm.</w:t>
       </w:r>
     </w:p>
     <w:p>
@@ -342,15 +445,51 @@
           <w:sz w:val="22"/>
           <w:szCs w:val="22"/>
         </w:rPr>
-        <w:t>What is the difference in the way we make predictions</w:t>
-      </w:r>
-      <w:r>
-        <w:rPr>
-          <w:rFonts w:ascii="Calibri" w:hAnsi="Calibri" w:cs="Calibri"/>
-          <w:sz w:val="22"/>
-          <w:szCs w:val="22"/>
-        </w:rPr>
-        <w:t xml:space="preserve"> between categorical and continuous target features</w:t>
+        <w:t xml:space="preserve">How does the K Nearest </w:t>
+      </w:r>
+      <w:proofErr w:type="spellStart"/>
+      <w:r>
+        <w:rPr>
+          <w:rFonts w:ascii="Calibri" w:hAnsi="Calibri" w:cs="Calibri"/>
+          <w:sz w:val="22"/>
+          <w:szCs w:val="22"/>
+        </w:rPr>
+        <w:t>Neighbor</w:t>
+      </w:r>
+      <w:proofErr w:type="spellEnd"/>
+      <w:r>
+        <w:rPr>
+          <w:rFonts w:ascii="Calibri" w:hAnsi="Calibri" w:cs="Calibri"/>
+          <w:sz w:val="22"/>
+          <w:szCs w:val="22"/>
+        </w:rPr>
+        <w:t xml:space="preserve"> (</w:t>
+      </w:r>
+      <w:proofErr w:type="spellStart"/>
+      <w:r>
+        <w:rPr>
+          <w:rFonts w:ascii="Calibri" w:hAnsi="Calibri" w:cs="Calibri"/>
+          <w:sz w:val="22"/>
+          <w:szCs w:val="22"/>
+        </w:rPr>
+        <w:t>kNN</w:t>
+      </w:r>
+      <w:proofErr w:type="spellEnd"/>
+      <w:r>
+        <w:rPr>
+          <w:rFonts w:ascii="Calibri" w:hAnsi="Calibri" w:cs="Calibri"/>
+          <w:sz w:val="22"/>
+          <w:szCs w:val="22"/>
+        </w:rPr>
+        <w:t>)</w:t>
+      </w:r>
+      <w:r>
+        <w:rPr>
+          <w:rFonts w:ascii="Calibri" w:hAnsi="Calibri" w:cs="Calibri"/>
+          <w:sz w:val="22"/>
+          <w:szCs w:val="22"/>
+        </w:rPr>
+        <w:t xml:space="preserve"> variant of this algorithm work and how is it an improvement</w:t>
       </w:r>
       <w:r>
         <w:rPr>
@@ -359,6 +498,64 @@
           <w:szCs w:val="22"/>
         </w:rPr>
         <w:t>?</w:t>
+      </w:r>
+    </w:p>
+    <w:p>
+      <w:pPr>
+        <w:pStyle w:val="paragraph"/>
+        <w:ind w:left="1418" w:firstLineChars="200" w:firstLine="440"/>
+        <w:textAlignment w:val="baseline"/>
+        <w:rPr>
+          <w:rFonts w:asciiTheme="minorHAnsi" w:hAnsiTheme="minorHAnsi" w:cstheme="minorHAnsi"/>
+          <w:sz w:val="22"/>
+          <w:szCs w:val="22"/>
+        </w:rPr>
+      </w:pPr>
+      <w:r>
+        <w:rPr>
+          <w:rFonts w:asciiTheme="minorHAnsi" w:eastAsiaTheme="minorEastAsia" w:hAnsiTheme="minorHAnsi" w:cstheme="minorHAnsi"/>
+          <w:sz w:val="22"/>
+          <w:szCs w:val="22"/>
+        </w:rPr>
+        <w:t xml:space="preserve">Answer: </w:t>
+      </w:r>
+      <w:r>
+        <w:rPr>
+          <w:rFonts w:asciiTheme="minorHAnsi" w:hAnsiTheme="minorHAnsi" w:cstheme="minorHAnsi"/>
+          <w:color w:val="000000"/>
+          <w:sz w:val="22"/>
+          <w:szCs w:val="22"/>
+        </w:rPr>
+        <w:t xml:space="preserve">When making a prediction for an unlabelled feature, we find the k nearest labelled features using the similarity metric and use their labels to determine the predicted class using a majority vote. For this reason, it is typical to choose k to be an odd number such as three, five or seven </w:t>
+      </w:r>
+      <w:proofErr w:type="spellStart"/>
+      <w:r>
+        <w:rPr>
+          <w:rFonts w:asciiTheme="minorHAnsi" w:hAnsiTheme="minorHAnsi" w:cstheme="minorHAnsi"/>
+          <w:color w:val="000000"/>
+          <w:sz w:val="22"/>
+          <w:szCs w:val="22"/>
+        </w:rPr>
+        <w:t>neighbors</w:t>
+      </w:r>
+      <w:proofErr w:type="spellEnd"/>
+      <w:r>
+        <w:rPr>
+          <w:rFonts w:asciiTheme="minorHAnsi" w:hAnsiTheme="minorHAnsi" w:cstheme="minorHAnsi"/>
+          <w:color w:val="000000"/>
+          <w:sz w:val="22"/>
+          <w:szCs w:val="22"/>
+        </w:rPr>
+        <w:t>. In extreme cases where each k prediction is the same, something which should not happen very often, then we can just choose the most frequently occurring class of the target feature</w:t>
+      </w:r>
+      <w:r>
+        <w:rPr>
+          <w:rFonts w:asciiTheme="minorHAnsi" w:hAnsiTheme="minorHAnsi" w:cstheme="minorHAnsi"/>
+          <w:color w:val="000000"/>
+          <w:sz w:val="22"/>
+          <w:szCs w:val="22"/>
+        </w:rPr>
+        <w:t>.</w:t>
       </w:r>
     </w:p>
     <w:p>
@@ -382,15 +579,15 @@
           <w:sz w:val="22"/>
           <w:szCs w:val="22"/>
         </w:rPr>
-        <w:t xml:space="preserve">Why is it recommended to normalise continuous feature values before </w:t>
-      </w:r>
-      <w:r>
-        <w:rPr>
-          <w:rFonts w:ascii="Calibri" w:hAnsi="Calibri" w:cs="Calibri"/>
-          <w:sz w:val="22"/>
-          <w:szCs w:val="22"/>
-        </w:rPr>
-        <w:t>using kNN</w:t>
+        <w:t>What is the difference in the way we make predictions</w:t>
+      </w:r>
+      <w:r>
+        <w:rPr>
+          <w:rFonts w:ascii="Calibri" w:hAnsi="Calibri" w:cs="Calibri"/>
+          <w:sz w:val="22"/>
+          <w:szCs w:val="22"/>
+        </w:rPr>
+        <w:t xml:space="preserve"> between categorical and continuous target features</w:t>
       </w:r>
       <w:r>
         <w:rPr>
@@ -399,6 +596,76 @@
           <w:szCs w:val="22"/>
         </w:rPr>
         <w:t>?</w:t>
+      </w:r>
+    </w:p>
+    <w:p>
+      <w:pPr>
+        <w:pStyle w:val="paragraph"/>
+        <w:ind w:left="1418" w:firstLineChars="200" w:firstLine="440"/>
+        <w:textAlignment w:val="baseline"/>
+        <w:rPr>
+          <w:rFonts w:asciiTheme="minorHAnsi" w:hAnsiTheme="minorHAnsi" w:cstheme="minorHAnsi"/>
+          <w:sz w:val="22"/>
+          <w:szCs w:val="22"/>
+        </w:rPr>
+      </w:pPr>
+      <w:r>
+        <w:rPr>
+          <w:rFonts w:asciiTheme="minorHAnsi" w:hAnsiTheme="minorHAnsi" w:cstheme="minorHAnsi"/>
+          <w:color w:val="000000"/>
+          <w:sz w:val="22"/>
+          <w:szCs w:val="22"/>
+        </w:rPr>
+        <w:t xml:space="preserve">Answer: </w:t>
+      </w:r>
+      <w:r>
+        <w:rPr>
+          <w:rFonts w:asciiTheme="minorHAnsi" w:hAnsiTheme="minorHAnsi" w:cstheme="minorHAnsi"/>
+          <w:color w:val="000000"/>
+          <w:sz w:val="22"/>
+          <w:szCs w:val="22"/>
+        </w:rPr>
+        <w:t xml:space="preserve">Instead of using the k nearest </w:t>
+      </w:r>
+      <w:proofErr w:type="spellStart"/>
+      <w:r>
+        <w:rPr>
+          <w:rFonts w:asciiTheme="minorHAnsi" w:hAnsiTheme="minorHAnsi" w:cstheme="minorHAnsi"/>
+          <w:color w:val="000000"/>
+          <w:sz w:val="22"/>
+          <w:szCs w:val="22"/>
+        </w:rPr>
+        <w:t>neighbors</w:t>
+      </w:r>
+      <w:proofErr w:type="spellEnd"/>
+      <w:r>
+        <w:rPr>
+          <w:rFonts w:asciiTheme="minorHAnsi" w:hAnsiTheme="minorHAnsi" w:cstheme="minorHAnsi"/>
+          <w:color w:val="000000"/>
+          <w:sz w:val="22"/>
+          <w:szCs w:val="22"/>
+        </w:rPr>
+        <w:t xml:space="preserve"> classes to determine a categorical variable, when can take an average value of the k nearest continuous target feature values. This represents a point in the feature space equidistant from the nearest </w:t>
+      </w:r>
+      <w:proofErr w:type="spellStart"/>
+      <w:r>
+        <w:rPr>
+          <w:rFonts w:asciiTheme="minorHAnsi" w:hAnsiTheme="minorHAnsi" w:cstheme="minorHAnsi"/>
+          <w:color w:val="000000"/>
+          <w:sz w:val="22"/>
+          <w:szCs w:val="22"/>
+        </w:rPr>
+        <w:t>neighbors</w:t>
+      </w:r>
+      <w:proofErr w:type="spellEnd"/>
+      <w:r>
+        <w:rPr>
+          <w:rFonts w:asciiTheme="minorHAnsi" w:hAnsiTheme="minorHAnsi" w:cstheme="minorHAnsi"/>
+          <w:color w:val="000000"/>
+          <w:sz w:val="22"/>
+          <w:szCs w:val="22"/>
+        </w:rPr>
+        <w:t xml:space="preserve"> representing an average value between them.</w:t>
       </w:r>
     </w:p>
     <w:p>
@@ -422,23 +689,92 @@
           <w:sz w:val="22"/>
           <w:szCs w:val="22"/>
         </w:rPr>
-        <w:t xml:space="preserve">The kNN algorithm performs poorly over large datasets. Explain one way we can improve its </w:t>
-      </w:r>
-      <w:r>
-        <w:rPr>
-          <w:rFonts w:ascii="Calibri" w:hAnsi="Calibri" w:cs="Calibri"/>
-          <w:sz w:val="22"/>
-          <w:szCs w:val="22"/>
-        </w:rPr>
-        <w:t xml:space="preserve">O(N) </w:t>
-      </w:r>
-      <w:r>
-        <w:rPr>
-          <w:rFonts w:ascii="Calibri" w:hAnsi="Calibri" w:cs="Calibri"/>
-          <w:sz w:val="22"/>
-          <w:szCs w:val="22"/>
-        </w:rPr>
-        <w:t>performance</w:t>
+        <w:t xml:space="preserve">Why is it recommended to normalise continuous feature values before </w:t>
+      </w:r>
+      <w:r>
+        <w:rPr>
+          <w:rFonts w:ascii="Calibri" w:hAnsi="Calibri" w:cs="Calibri"/>
+          <w:sz w:val="22"/>
+          <w:szCs w:val="22"/>
+        </w:rPr>
+        <w:t xml:space="preserve">using </w:t>
+      </w:r>
+      <w:proofErr w:type="spellStart"/>
+      <w:r>
+        <w:rPr>
+          <w:rFonts w:ascii="Calibri" w:hAnsi="Calibri" w:cs="Calibri"/>
+          <w:sz w:val="22"/>
+          <w:szCs w:val="22"/>
+        </w:rPr>
+        <w:t>kNN</w:t>
+      </w:r>
+      <w:proofErr w:type="spellEnd"/>
+      <w:r>
+        <w:rPr>
+          <w:rFonts w:ascii="Calibri" w:hAnsi="Calibri" w:cs="Calibri"/>
+          <w:sz w:val="22"/>
+          <w:szCs w:val="22"/>
+        </w:rPr>
+        <w:t>?</w:t>
+      </w:r>
+    </w:p>
+    <w:p>
+      <w:pPr>
+        <w:pStyle w:val="paragraph"/>
+        <w:ind w:left="1418" w:firstLineChars="200" w:firstLine="440"/>
+        <w:textAlignment w:val="baseline"/>
+        <w:rPr>
+          <w:rFonts w:asciiTheme="minorHAnsi" w:hAnsiTheme="minorHAnsi" w:cstheme="minorHAnsi"/>
+          <w:sz w:val="22"/>
+          <w:szCs w:val="22"/>
+        </w:rPr>
+      </w:pPr>
+      <w:r>
+        <w:rPr>
+          <w:rFonts w:asciiTheme="minorHAnsi" w:eastAsiaTheme="minorEastAsia" w:hAnsiTheme="minorHAnsi" w:cstheme="minorHAnsi"/>
+          <w:sz w:val="22"/>
+          <w:szCs w:val="22"/>
+        </w:rPr>
+        <w:t xml:space="preserve">Answer: </w:t>
+      </w:r>
+      <w:r>
+        <w:rPr>
+          <w:rFonts w:asciiTheme="minorHAnsi" w:hAnsiTheme="minorHAnsi" w:cstheme="minorHAnsi"/>
+          <w:color w:val="000000"/>
+          <w:sz w:val="22"/>
+          <w:szCs w:val="22"/>
+        </w:rPr>
+        <w:t xml:space="preserve">This is because distance metrics can be sensitive to very high or very low values on one axis with respect to another access. Normalisation eliminates </w:t>
+      </w:r>
+      <w:r>
+        <w:rPr>
+          <w:rFonts w:asciiTheme="minorHAnsi" w:hAnsiTheme="minorHAnsi" w:cstheme="minorHAnsi"/>
+          <w:color w:val="000000"/>
+          <w:sz w:val="22"/>
+          <w:szCs w:val="22"/>
+        </w:rPr>
+        <w:lastRenderedPageBreak/>
+        <w:t xml:space="preserve">these magnitude differences by forcing </w:t>
+      </w:r>
+      <w:proofErr w:type="gramStart"/>
+      <w:r>
+        <w:rPr>
+          <w:rFonts w:asciiTheme="minorHAnsi" w:hAnsiTheme="minorHAnsi" w:cstheme="minorHAnsi"/>
+          <w:color w:val="000000"/>
+          <w:sz w:val="22"/>
+          <w:szCs w:val="22"/>
+        </w:rPr>
+        <w:t>all of</w:t>
+      </w:r>
+      <w:proofErr w:type="gramEnd"/>
+      <w:r>
+        <w:rPr>
+          <w:rFonts w:asciiTheme="minorHAnsi" w:hAnsiTheme="minorHAnsi" w:cstheme="minorHAnsi"/>
+          <w:color w:val="000000"/>
+          <w:sz w:val="22"/>
+          <w:szCs w:val="22"/>
+        </w:rPr>
+        <w:t xml:space="preserve"> the feature ranges into a common, constrained range. This will improve the overall performance of the predictions on average.</w:t>
       </w:r>
     </w:p>
     <w:p>
@@ -462,6 +798,121 @@
           <w:sz w:val="22"/>
           <w:szCs w:val="22"/>
         </w:rPr>
+        <w:t xml:space="preserve">The </w:t>
+      </w:r>
+      <w:proofErr w:type="spellStart"/>
+      <w:r>
+        <w:rPr>
+          <w:rFonts w:ascii="Calibri" w:hAnsi="Calibri" w:cs="Calibri"/>
+          <w:sz w:val="22"/>
+          <w:szCs w:val="22"/>
+        </w:rPr>
+        <w:t>kNN</w:t>
+      </w:r>
+      <w:proofErr w:type="spellEnd"/>
+      <w:r>
+        <w:rPr>
+          <w:rFonts w:ascii="Calibri" w:hAnsi="Calibri" w:cs="Calibri"/>
+          <w:sz w:val="22"/>
+          <w:szCs w:val="22"/>
+        </w:rPr>
+        <w:t xml:space="preserve"> algorithm performs poorly over large datasets. Explain one way we can improve its </w:t>
+      </w:r>
+      <w:r>
+        <w:rPr>
+          <w:rFonts w:ascii="Calibri" w:hAnsi="Calibri" w:cs="Calibri"/>
+          <w:sz w:val="22"/>
+          <w:szCs w:val="22"/>
+        </w:rPr>
+        <w:t xml:space="preserve">O(N) </w:t>
+      </w:r>
+      <w:r>
+        <w:rPr>
+          <w:rFonts w:ascii="Calibri" w:hAnsi="Calibri" w:cs="Calibri"/>
+          <w:sz w:val="22"/>
+          <w:szCs w:val="22"/>
+        </w:rPr>
+        <w:t>performance</w:t>
+      </w:r>
+      <w:r>
+        <w:rPr>
+          <w:rFonts w:ascii="Calibri" w:hAnsi="Calibri" w:cs="Calibri"/>
+          <w:sz w:val="22"/>
+          <w:szCs w:val="22"/>
+        </w:rPr>
+        <w:t>.</w:t>
+      </w:r>
+    </w:p>
+    <w:p>
+      <w:pPr>
+        <w:pStyle w:val="paragraph"/>
+        <w:ind w:left="1418" w:firstLineChars="200" w:firstLine="440"/>
+        <w:textAlignment w:val="baseline"/>
+        <w:rPr>
+          <w:rFonts w:asciiTheme="minorHAnsi" w:hAnsiTheme="minorHAnsi" w:cstheme="minorHAnsi"/>
+          <w:sz w:val="22"/>
+          <w:szCs w:val="22"/>
+        </w:rPr>
+      </w:pPr>
+      <w:r>
+        <w:rPr>
+          <w:rFonts w:asciiTheme="minorHAnsi" w:eastAsiaTheme="minorEastAsia" w:hAnsiTheme="minorHAnsi" w:cstheme="minorHAnsi"/>
+          <w:sz w:val="22"/>
+          <w:szCs w:val="22"/>
+        </w:rPr>
+        <w:t xml:space="preserve">Answer: </w:t>
+      </w:r>
+      <w:r>
+        <w:rPr>
+          <w:rFonts w:asciiTheme="minorHAnsi" w:hAnsiTheme="minorHAnsi" w:cstheme="minorHAnsi"/>
+          <w:color w:val="000000"/>
+          <w:sz w:val="22"/>
+          <w:szCs w:val="22"/>
+        </w:rPr>
+        <w:t xml:space="preserve">A K-dimensional tree (called a K-D Tree) can be used to </w:t>
+      </w:r>
+      <w:proofErr w:type="spellStart"/>
+      <w:r>
+        <w:rPr>
+          <w:rFonts w:asciiTheme="minorHAnsi" w:hAnsiTheme="minorHAnsi" w:cstheme="minorHAnsi"/>
+          <w:color w:val="000000"/>
+          <w:sz w:val="22"/>
+          <w:szCs w:val="22"/>
+        </w:rPr>
+        <w:t>used</w:t>
+      </w:r>
+      <w:proofErr w:type="spellEnd"/>
+      <w:r>
+        <w:rPr>
+          <w:rFonts w:asciiTheme="minorHAnsi" w:hAnsiTheme="minorHAnsi" w:cstheme="minorHAnsi"/>
+          <w:color w:val="000000"/>
+          <w:sz w:val="22"/>
+          <w:szCs w:val="22"/>
+        </w:rPr>
+        <w:t xml:space="preserve"> to improve the performance from linear in N to logarithmic in N where N is the length of the dataset.</w:t>
+      </w:r>
+    </w:p>
+    <w:p>
+      <w:pPr>
+        <w:pStyle w:val="paragraph"/>
+        <w:numPr>
+          <w:ilvl w:val="0"/>
+          <w:numId w:val="1"/>
+        </w:numPr>
+        <w:ind w:left="1418" w:hanging="284"/>
+        <w:textAlignment w:val="baseline"/>
+        <w:rPr>
+          <w:rFonts w:ascii="Calibri" w:hAnsi="Calibri" w:cs="Calibri"/>
+          <w:sz w:val="22"/>
+          <w:szCs w:val="22"/>
+        </w:rPr>
+      </w:pPr>
+      <w:r>
+        <w:rPr>
+          <w:rFonts w:ascii="Calibri" w:hAnsi="Calibri" w:cs="Calibri"/>
+          <w:sz w:val="22"/>
+          <w:szCs w:val="22"/>
+        </w:rPr>
         <w:t xml:space="preserve">Explain why the choice of distance metric can be important when </w:t>
       </w:r>
       <w:r>
@@ -471,6 +922,54 @@
           <w:szCs w:val="22"/>
         </w:rPr>
         <w:t>using similarity-based learning</w:t>
+      </w:r>
+      <w:r>
+        <w:rPr>
+          <w:rFonts w:ascii="Calibri" w:hAnsi="Calibri" w:cs="Calibri"/>
+          <w:sz w:val="22"/>
+          <w:szCs w:val="22"/>
+        </w:rPr>
+        <w:t>.</w:t>
+      </w:r>
+    </w:p>
+    <w:p>
+      <w:pPr>
+        <w:pStyle w:val="paragraph"/>
+        <w:ind w:left="1418" w:firstLineChars="200" w:firstLine="440"/>
+        <w:textAlignment w:val="baseline"/>
+        <w:rPr>
+          <w:rFonts w:asciiTheme="minorHAnsi" w:hAnsiTheme="minorHAnsi" w:cstheme="minorHAnsi"/>
+          <w:sz w:val="22"/>
+          <w:szCs w:val="22"/>
+        </w:rPr>
+      </w:pPr>
+      <w:r>
+        <w:rPr>
+          <w:rFonts w:asciiTheme="minorHAnsi" w:eastAsiaTheme="minorEastAsia" w:hAnsiTheme="minorHAnsi" w:cstheme="minorHAnsi"/>
+          <w:sz w:val="22"/>
+          <w:szCs w:val="22"/>
+        </w:rPr>
+        <w:t xml:space="preserve">Answer: </w:t>
+      </w:r>
+      <w:r>
+        <w:rPr>
+          <w:rFonts w:asciiTheme="minorHAnsi" w:hAnsiTheme="minorHAnsi" w:cstheme="minorHAnsi"/>
+          <w:color w:val="000000"/>
+          <w:sz w:val="22"/>
+          <w:szCs w:val="22"/>
+        </w:rPr>
+        <w:t>That choice will be a trade-off between accuracy and computational complexity based on trial-and-error experimentation. When starting out with similarity-based modelling, it is common to choose a simple distance metric such as Euclidean distance or Manhattan distance, bot</w:t>
+      </w:r>
+      <w:bookmarkStart w:id="0" w:name="_GoBack"/>
+      <w:bookmarkEnd w:id="0"/>
+      <w:r>
+        <w:rPr>
+          <w:rFonts w:asciiTheme="minorHAnsi" w:hAnsiTheme="minorHAnsi" w:cstheme="minorHAnsi"/>
+          <w:color w:val="000000"/>
+          <w:sz w:val="22"/>
+          <w:szCs w:val="22"/>
+        </w:rPr>
+        <w:t>h of which are relatively easy to compute.</w:t>
       </w:r>
     </w:p>
     <w:p>
@@ -740,7 +1239,29 @@
           <w:szCs w:val="22"/>
           <w:lang w:val="en-US"/>
         </w:rPr>
-        <w:t xml:space="preserve">from sklearn </w:t>
+        <w:t xml:space="preserve">from </w:t>
+      </w:r>
+      <w:proofErr w:type="spellStart"/>
+      <w:r>
+        <w:rPr>
+          <w:rStyle w:val="normaltextrun"/>
+          <w:rFonts w:ascii="Calibri" w:hAnsi="Calibri" w:cs="Calibri"/>
+          <w:sz w:val="22"/>
+          <w:szCs w:val="22"/>
+          <w:lang w:val="en-US"/>
+        </w:rPr>
+        <w:t>sklearn</w:t>
+      </w:r>
+      <w:proofErr w:type="spellEnd"/>
+      <w:r>
+        <w:rPr>
+          <w:rStyle w:val="normaltextrun"/>
+          <w:rFonts w:ascii="Calibri" w:hAnsi="Calibri" w:cs="Calibri"/>
+          <w:sz w:val="22"/>
+          <w:szCs w:val="22"/>
+          <w:lang w:val="en-US"/>
+        </w:rPr>
+        <w:t xml:space="preserve"> </w:t>
       </w:r>
       <w:r>
         <w:rPr>
@@ -916,7 +1437,29 @@
           <w:szCs w:val="22"/>
           <w:lang w:val="en-US"/>
         </w:rPr>
-        <w:t xml:space="preserve"> from sklearn.</w:t>
+        <w:t xml:space="preserve"> from </w:t>
+      </w:r>
+      <w:proofErr w:type="spellStart"/>
+      <w:r>
+        <w:rPr>
+          <w:rStyle w:val="normaltextrun"/>
+          <w:rFonts w:ascii="Calibri" w:hAnsi="Calibri" w:cs="Calibri"/>
+          <w:sz w:val="22"/>
+          <w:szCs w:val="22"/>
+          <w:lang w:val="en-US"/>
+        </w:rPr>
+        <w:t>sklearn</w:t>
+      </w:r>
+      <w:proofErr w:type="spellEnd"/>
+      <w:r>
+        <w:rPr>
+          <w:rStyle w:val="normaltextrun"/>
+          <w:rFonts w:ascii="Calibri" w:hAnsi="Calibri" w:cs="Calibri"/>
+          <w:sz w:val="22"/>
+          <w:szCs w:val="22"/>
+          <w:lang w:val="en-US"/>
+        </w:rPr>
+        <w:t>.</w:t>
       </w:r>
     </w:p>
     <w:p>
@@ -926,7 +1469,7 @@
         <w:textAlignment w:val="baseline"/>
         <w:rPr>
           <w:rStyle w:val="normaltextrun"/>
-          <w:rFonts w:ascii="Calibri" w:hAnsi="Calibri" w:cs="Calibri" w:hint="eastAsia"/>
+          <w:rFonts w:ascii="Calibri" w:hAnsi="Calibri" w:cs="Calibri"/>
           <w:sz w:val="22"/>
           <w:szCs w:val="22"/>
           <w:lang w:val="en-US"/>
@@ -960,7 +1503,51 @@
           <w:szCs w:val="22"/>
           <w:lang w:val="en-US"/>
         </w:rPr>
-        <w:t>The accuracy_score to judge the performance is mean square error loss. And based on the regressor, we compute the mse_loss is approximately 3450.</w:t>
+        <w:t xml:space="preserve">The </w:t>
+      </w:r>
+      <w:proofErr w:type="spellStart"/>
+      <w:r>
+        <w:rPr>
+          <w:rStyle w:val="normaltextrun"/>
+          <w:rFonts w:ascii="Calibri" w:eastAsiaTheme="minorEastAsia" w:hAnsi="Calibri" w:cs="Calibri"/>
+          <w:sz w:val="22"/>
+          <w:szCs w:val="22"/>
+          <w:lang w:val="en-US"/>
+        </w:rPr>
+        <w:t>accuracy_score</w:t>
+      </w:r>
+      <w:proofErr w:type="spellEnd"/>
+      <w:r>
+        <w:rPr>
+          <w:rStyle w:val="normaltextrun"/>
+          <w:rFonts w:ascii="Calibri" w:eastAsiaTheme="minorEastAsia" w:hAnsi="Calibri" w:cs="Calibri"/>
+          <w:sz w:val="22"/>
+          <w:szCs w:val="22"/>
+          <w:lang w:val="en-US"/>
+        </w:rPr>
+        <w:t xml:space="preserve"> to judge the performance is mean square error loss. And based on the regressor, we compute the </w:t>
+      </w:r>
+      <w:proofErr w:type="spellStart"/>
+      <w:r>
+        <w:rPr>
+          <w:rStyle w:val="normaltextrun"/>
+          <w:rFonts w:ascii="Calibri" w:eastAsiaTheme="minorEastAsia" w:hAnsi="Calibri" w:cs="Calibri"/>
+          <w:sz w:val="22"/>
+          <w:szCs w:val="22"/>
+          <w:lang w:val="en-US"/>
+        </w:rPr>
+        <w:t>mse_loss</w:t>
+      </w:r>
+      <w:proofErr w:type="spellEnd"/>
+      <w:r>
+        <w:rPr>
+          <w:rStyle w:val="normaltextrun"/>
+          <w:rFonts w:ascii="Calibri" w:eastAsiaTheme="minorEastAsia" w:hAnsi="Calibri" w:cs="Calibri"/>
+          <w:sz w:val="22"/>
+          <w:szCs w:val="22"/>
+          <w:lang w:val="en-US"/>
+        </w:rPr>
+        <w:t xml:space="preserve"> is approximately 3450.</w:t>
       </w:r>
     </w:p>
     <w:p>
@@ -988,7 +1575,29 @@
           <w:szCs w:val="22"/>
           <w:lang w:val="en-US"/>
         </w:rPr>
-        <w:t xml:space="preserve">Compare your regressor implementation with the sklearn built-in </w:t>
+        <w:t xml:space="preserve">Compare your regressor implementation with the </w:t>
+      </w:r>
+      <w:proofErr w:type="spellStart"/>
+      <w:r>
+        <w:rPr>
+          <w:rStyle w:val="normaltextrun"/>
+          <w:rFonts w:ascii="Calibri" w:hAnsi="Calibri" w:cs="Calibri"/>
+          <w:sz w:val="22"/>
+          <w:szCs w:val="22"/>
+          <w:lang w:val="en-US"/>
+        </w:rPr>
+        <w:t>sklearn</w:t>
+      </w:r>
+      <w:proofErr w:type="spellEnd"/>
+      <w:r>
+        <w:rPr>
+          <w:rStyle w:val="normaltextrun"/>
+          <w:rFonts w:ascii="Calibri" w:hAnsi="Calibri" w:cs="Calibri"/>
+          <w:sz w:val="22"/>
+          <w:szCs w:val="22"/>
+          <w:lang w:val="en-US"/>
+        </w:rPr>
+        <w:t xml:space="preserve"> built-in </w:t>
       </w:r>
       <w:r>
         <w:rPr>
@@ -1008,7 +1617,7 @@
         <w:textAlignment w:val="baseline"/>
         <w:rPr>
           <w:rStyle w:val="normaltextrun"/>
-          <w:rFonts w:ascii="Calibri" w:hAnsi="Calibri" w:cs="Calibri" w:hint="eastAsia"/>
+          <w:rFonts w:ascii="Calibri" w:hAnsi="Calibri" w:cs="Calibri"/>
           <w:sz w:val="22"/>
           <w:szCs w:val="22"/>
           <w:lang w:val="en-US"/>
@@ -1032,10 +1641,9 @@
           <w:szCs w:val="22"/>
           <w:lang w:val="en-US"/>
         </w:rPr>
-        <w:t>nswer: If we use the built-in linearRegreesion regressor, we can get the result with the mean_square_error as 3608</w:t>
-      </w:r>
-      <w:bookmarkStart w:id="0" w:name="_GoBack"/>
-      <w:bookmarkEnd w:id="0"/>
+        <w:t xml:space="preserve">nswer: If we use the built-in </w:t>
+      </w:r>
+      <w:proofErr w:type="spellStart"/>
       <w:r>
         <w:rPr>
           <w:rStyle w:val="normaltextrun"/>
@@ -1044,7 +1652,40 @@
           <w:szCs w:val="22"/>
           <w:lang w:val="en-US"/>
         </w:rPr>
-        <w:t>.</w:t>
+        <w:t>linearRegreesion</w:t>
+      </w:r>
+      <w:proofErr w:type="spellEnd"/>
+      <w:r>
+        <w:rPr>
+          <w:rStyle w:val="normaltextrun"/>
+          <w:rFonts w:ascii="Calibri" w:eastAsiaTheme="minorEastAsia" w:hAnsi="Calibri" w:cs="Calibri"/>
+          <w:sz w:val="22"/>
+          <w:szCs w:val="22"/>
+          <w:lang w:val="en-US"/>
+        </w:rPr>
+        <w:t xml:space="preserve"> regressor, we can get the result with the </w:t>
+      </w:r>
+      <w:proofErr w:type="spellStart"/>
+      <w:r>
+        <w:rPr>
+          <w:rStyle w:val="normaltextrun"/>
+          <w:rFonts w:ascii="Calibri" w:eastAsiaTheme="minorEastAsia" w:hAnsi="Calibri" w:cs="Calibri"/>
+          <w:sz w:val="22"/>
+          <w:szCs w:val="22"/>
+          <w:lang w:val="en-US"/>
+        </w:rPr>
+        <w:t>mean_square_error</w:t>
+      </w:r>
+      <w:proofErr w:type="spellEnd"/>
+      <w:r>
+        <w:rPr>
+          <w:rStyle w:val="normaltextrun"/>
+          <w:rFonts w:ascii="Calibri" w:eastAsiaTheme="minorEastAsia" w:hAnsi="Calibri" w:cs="Calibri"/>
+          <w:sz w:val="22"/>
+          <w:szCs w:val="22"/>
+          <w:lang w:val="en-US"/>
+        </w:rPr>
+        <w:t xml:space="preserve"> as 3608.</w:t>
       </w:r>
     </w:p>
     <w:p>

</xml_diff>